<commit_message>
complete files before verifications
</commit_message>
<xml_diff>
--- a/Projet 9 - Dossier d_exploitation.docx
+++ b/Projet 9 - Dossier d_exploitation.docx
@@ -434,7 +434,7 @@
         <w:fldChar w:fldCharType="separate"/>
       </w:r>
       <w:r>
-        <w:t>5</w:t>
+        <w:t>4</w:t>
       </w:r>
       <w:r>
         <w:fldChar w:fldCharType="end"/>
@@ -464,7 +464,7 @@
         <w:fldChar w:fldCharType="separate"/>
       </w:r>
       <w:r>
-        <w:t>5</w:t>
+        <w:t>4</w:t>
       </w:r>
       <w:r>
         <w:fldChar w:fldCharType="end"/>
@@ -494,33 +494,33 @@
         <w:fldChar w:fldCharType="separate"/>
       </w:r>
       <w:r>
+        <w:t>4</w:t>
+      </w:r>
+      <w:r>
+        <w:fldChar w:fldCharType="end"/>
+      </w:r>
+    </w:p>
+    <w:p>
+      <w:pPr>
+        <w:pStyle w:val="31"/>
+      </w:pPr>
+      <w:r>
+        <w:t>2 - Pré-requis</w:t>
+      </w:r>
+      <w:r>
+        <w:tab/>
+      </w:r>
+      <w:r>
+        <w:fldChar w:fldCharType="begin"/>
+      </w:r>
+      <w:r>
+        <w:instrText xml:space="preserve"> PAGEREF _Toc13821 </w:instrText>
+      </w:r>
+      <w:r>
+        <w:fldChar w:fldCharType="separate"/>
+      </w:r>
+      <w:r>
         <w:t>5</w:t>
-      </w:r>
-      <w:r>
-        <w:fldChar w:fldCharType="end"/>
-      </w:r>
-    </w:p>
-    <w:p>
-      <w:pPr>
-        <w:pStyle w:val="31"/>
-      </w:pPr>
-      <w:r>
-        <w:t>2 - Pré-requis</w:t>
-      </w:r>
-      <w:r>
-        <w:tab/>
-      </w:r>
-      <w:r>
-        <w:fldChar w:fldCharType="begin"/>
-      </w:r>
-      <w:r>
-        <w:instrText xml:space="preserve"> PAGEREF _Toc13821 </w:instrText>
-      </w:r>
-      <w:r>
-        <w:fldChar w:fldCharType="separate"/>
-      </w:r>
-      <w:r>
-        <w:t>6</w:t>
       </w:r>
       <w:r>
         <w:fldChar w:fldCharType="end"/>
@@ -550,7 +550,7 @@
         <w:fldChar w:fldCharType="separate"/>
       </w:r>
       <w:r>
-        <w:t>6</w:t>
+        <w:t>5</w:t>
       </w:r>
       <w:r>
         <w:fldChar w:fldCharType="end"/>
@@ -580,7 +580,7 @@
         <w:fldChar w:fldCharType="separate"/>
       </w:r>
       <w:r>
-        <w:t>6</w:t>
+        <w:t>5</w:t>
       </w:r>
       <w:r>
         <w:fldChar w:fldCharType="end"/>
@@ -610,7 +610,7 @@
         <w:fldChar w:fldCharType="separate"/>
       </w:r>
       <w:r>
-        <w:t>6</w:t>
+        <w:t>5</w:t>
       </w:r>
       <w:r>
         <w:fldChar w:fldCharType="end"/>
@@ -640,7 +640,7 @@
         <w:fldChar w:fldCharType="separate"/>
       </w:r>
       <w:r>
-        <w:t>6</w:t>
+        <w:t>5</w:t>
       </w:r>
       <w:r>
         <w:fldChar w:fldCharType="end"/>
@@ -673,7 +673,7 @@
         <w:fldChar w:fldCharType="separate"/>
       </w:r>
       <w:r>
-        <w:t>6</w:t>
+        <w:t>5</w:t>
       </w:r>
       <w:r>
         <w:fldChar w:fldCharType="end"/>
@@ -703,7 +703,10 @@
         <w:fldChar w:fldCharType="separate"/>
       </w:r>
       <w:r>
-        <w:t>6</w:t>
+        <w:rPr>
+          <w:b/>
+        </w:rPr>
+        <w:t>Erreur ! Signet non défini.</w:t>
       </w:r>
       <w:r>
         <w:fldChar w:fldCharType="end"/>
@@ -733,7 +736,10 @@
         <w:fldChar w:fldCharType="separate"/>
       </w:r>
       <w:r>
-        <w:t>6</w:t>
+        <w:rPr>
+          <w:b/>
+        </w:rPr>
+        <w:t>Erreur ! Signet non défini.</w:t>
       </w:r>
       <w:r>
         <w:fldChar w:fldCharType="end"/>
@@ -763,7 +769,7 @@
         <w:fldChar w:fldCharType="separate"/>
       </w:r>
       <w:r>
-        <w:t>7</w:t>
+        <w:t>5</w:t>
       </w:r>
       <w:r>
         <w:fldChar w:fldCharType="end"/>
@@ -793,7 +799,7 @@
         <w:fldChar w:fldCharType="separate"/>
       </w:r>
       <w:r>
-        <w:t>7</w:t>
+        <w:t>5</w:t>
       </w:r>
       <w:r>
         <w:fldChar w:fldCharType="end"/>
@@ -823,40 +829,40 @@
         <w:fldChar w:fldCharType="separate"/>
       </w:r>
       <w:r>
+        <w:t>6</w:t>
+      </w:r>
+      <w:r>
+        <w:fldChar w:fldCharType="end"/>
+      </w:r>
+    </w:p>
+    <w:p>
+      <w:pPr>
+        <w:pStyle w:val="31"/>
+      </w:pPr>
+      <w:r>
+        <w:t xml:space="preserve">3 - </w:t>
+      </w:r>
+      <w:r>
+        <w:rPr>
+          <w:rFonts w:hint="default"/>
+          <w:lang w:val="fr-FR"/>
+        </w:rPr>
+        <w:t>Procédure de déploiement</w:t>
+      </w:r>
+      <w:r>
+        <w:tab/>
+      </w:r>
+      <w:r>
+        <w:fldChar w:fldCharType="begin"/>
+      </w:r>
+      <w:r>
+        <w:instrText xml:space="preserve"> PAGEREF _Toc14035 </w:instrText>
+      </w:r>
+      <w:r>
+        <w:fldChar w:fldCharType="separate"/>
+      </w:r>
+      <w:r>
         <w:t>7</w:t>
-      </w:r>
-      <w:r>
-        <w:fldChar w:fldCharType="end"/>
-      </w:r>
-    </w:p>
-    <w:p>
-      <w:pPr>
-        <w:pStyle w:val="31"/>
-      </w:pPr>
-      <w:r>
-        <w:t xml:space="preserve">3 - </w:t>
-      </w:r>
-      <w:r>
-        <w:rPr>
-          <w:rFonts w:hint="default"/>
-          <w:lang w:val="fr-FR"/>
-        </w:rPr>
-        <w:t>Procédure de déploiement</w:t>
-      </w:r>
-      <w:r>
-        <w:tab/>
-      </w:r>
-      <w:r>
-        <w:fldChar w:fldCharType="begin"/>
-      </w:r>
-      <w:r>
-        <w:instrText xml:space="preserve"> PAGEREF _Toc14035 </w:instrText>
-      </w:r>
-      <w:r>
-        <w:fldChar w:fldCharType="separate"/>
-      </w:r>
-      <w:r>
-        <w:t>8</w:t>
       </w:r>
       <w:r>
         <w:fldChar w:fldCharType="end"/>
@@ -886,7 +892,7 @@
         <w:fldChar w:fldCharType="separate"/>
       </w:r>
       <w:r>
-        <w:t>8</w:t>
+        <w:t>7</w:t>
       </w:r>
       <w:r>
         <w:fldChar w:fldCharType="end"/>
@@ -922,7 +928,7 @@
         <w:fldChar w:fldCharType="separate"/>
       </w:r>
       <w:r>
-        <w:t>8</w:t>
+        <w:t>7</w:t>
       </w:r>
       <w:r>
         <w:fldChar w:fldCharType="end"/>
@@ -952,7 +958,7 @@
         <w:fldChar w:fldCharType="separate"/>
       </w:r>
       <w:r>
-        <w:t>8</w:t>
+        <w:t>7</w:t>
       </w:r>
       <w:r>
         <w:fldChar w:fldCharType="end"/>
@@ -982,7 +988,7 @@
         <w:fldChar w:fldCharType="separate"/>
       </w:r>
       <w:r>
-        <w:t>8</w:t>
+        <w:t>7</w:t>
       </w:r>
       <w:r>
         <w:fldChar w:fldCharType="end"/>
@@ -1012,7 +1018,7 @@
         <w:fldChar w:fldCharType="separate"/>
       </w:r>
       <w:r>
-        <w:t>8</w:t>
+        <w:t>7</w:t>
       </w:r>
       <w:r>
         <w:fldChar w:fldCharType="end"/>
@@ -1048,7 +1054,7 @@
         <w:fldChar w:fldCharType="separate"/>
       </w:r>
       <w:r>
-        <w:t>9</w:t>
+        <w:t>8</w:t>
       </w:r>
       <w:r>
         <w:fldChar w:fldCharType="end"/>
@@ -1547,6 +1553,12 @@
             <w:insideV w:val="single" w:color="000000" w:sz="2" w:space="0"/>
           </w:tblBorders>
           <w:tblLayout w:type="fixed"/>
+          <w:tblCellMar>
+            <w:top w:w="55" w:type="dxa"/>
+            <w:left w:w="54" w:type="dxa"/>
+            <w:bottom w:w="55" w:type="dxa"/>
+            <w:right w:w="55" w:type="dxa"/>
+          </w:tblCellMar>
         </w:tblPrEx>
         <w:tc>
           <w:tcPr>
@@ -2692,95 +2704,14 @@
     </w:p>
     <w:p>
       <w:pPr>
-        <w:pStyle w:val="6"/>
-        <w:numPr>
-          <w:ilvl w:val="2"/>
-          <w:numId w:val="1"/>
-        </w:numPr>
-      </w:pPr>
-      <w:bookmarkStart w:id="9" w:name="_Toc7357"/>
-      <w:r>
-        <w:t>Serveur de Batches</w:t>
-      </w:r>
-      <w:bookmarkEnd w:id="9"/>
-    </w:p>
-    <w:p>
-      <w:pPr>
-        <w:pStyle w:val="4"/>
-      </w:pPr>
-      <w:r>
-        <w:rPr>
-          <w:rFonts w:hint="default"/>
-          <w:lang w:val="fr-FR"/>
-        </w:rPr>
-        <w:t>Néant</w:t>
-      </w:r>
-    </w:p>
-    <w:p>
-      <w:pPr>
-        <w:pStyle w:val="6"/>
-        <w:numPr>
-          <w:ilvl w:val="2"/>
-          <w:numId w:val="1"/>
-        </w:numPr>
-      </w:pPr>
-      <w:bookmarkStart w:id="10" w:name="_Toc14592"/>
-      <w:r>
-        <w:t>Serveur de Fichiers</w:t>
-      </w:r>
-      <w:bookmarkEnd w:id="10"/>
-    </w:p>
-    <w:p>
-      <w:pPr>
-        <w:pStyle w:val="4"/>
-        <w:rPr>
-          <w:rFonts w:hint="default"/>
-          <w:lang w:val="fr-FR"/>
-        </w:rPr>
-      </w:pPr>
-      <w:r>
-        <w:rPr>
-          <w:rFonts w:hint="default"/>
-          <w:lang w:val="fr-FR"/>
-        </w:rPr>
-        <w:t>Néant</w:t>
-      </w:r>
-    </w:p>
-    <w:p>
-      <w:pPr>
-        <w:pStyle w:val="4"/>
-        <w:rPr>
-          <w:rFonts w:hint="default"/>
-          <w:lang w:val="fr-FR"/>
-        </w:rPr>
-      </w:pPr>
-    </w:p>
-    <w:p>
-      <w:pPr>
-        <w:pStyle w:val="4"/>
-        <w:rPr>
-          <w:rFonts w:hint="default"/>
-          <w:lang w:val="fr-FR"/>
-        </w:rPr>
-      </w:pPr>
-    </w:p>
-    <w:p>
-      <w:pPr>
-        <w:pStyle w:val="4"/>
-        <w:rPr>
-          <w:rFonts w:hint="default"/>
-          <w:lang w:val="fr-FR"/>
-        </w:rPr>
-      </w:pPr>
-    </w:p>
-    <w:p>
-      <w:pPr>
-        <w:pStyle w:val="4"/>
-        <w:rPr>
-          <w:rFonts w:hint="default"/>
-          <w:lang w:val="fr-FR"/>
-        </w:rPr>
-      </w:pPr>
+        <w:pStyle w:val="4"/>
+        <w:rPr>
+          <w:rFonts w:hint="default"/>
+          <w:lang w:val="fr-FR"/>
+        </w:rPr>
+      </w:pPr>
+      <w:bookmarkStart w:id="33" w:name="_GoBack"/>
+      <w:bookmarkEnd w:id="33"/>
     </w:p>
     <w:p>
       <w:pPr>
@@ -2791,11 +2722,11 @@
         </w:numPr>
         <w:shd w:val="clear" w:fill="C0C0C0"/>
       </w:pPr>
-      <w:bookmarkStart w:id="11" w:name="_Toc17045"/>
+      <w:bookmarkStart w:id="9" w:name="_Toc17045"/>
       <w:r>
         <w:t>Bases de données</w:t>
       </w:r>
-      <w:bookmarkEnd w:id="11"/>
+      <w:bookmarkEnd w:id="9"/>
     </w:p>
     <w:p>
       <w:pPr>
@@ -2849,11 +2780,11 @@
         </w:numPr>
         <w:shd w:val="clear" w:fill="C0C0C0"/>
       </w:pPr>
-      <w:bookmarkStart w:id="12" w:name="_Toc17447"/>
+      <w:bookmarkStart w:id="10" w:name="_Toc17447"/>
       <w:r>
         <w:t>Web-services</w:t>
       </w:r>
-      <w:bookmarkEnd w:id="12"/>
+      <w:bookmarkEnd w:id="10"/>
     </w:p>
     <w:p>
       <w:pPr>
@@ -2961,11 +2892,11 @@
         </w:numPr>
         <w:shd w:val="clear" w:fill="C0C0C0"/>
       </w:pPr>
-      <w:bookmarkStart w:id="13" w:name="_Toc30766"/>
+      <w:bookmarkStart w:id="11" w:name="_Toc30766"/>
       <w:r>
         <w:t>Autres Ressources</w:t>
       </w:r>
-      <w:bookmarkEnd w:id="13"/>
+      <w:bookmarkEnd w:id="11"/>
     </w:p>
     <w:p>
       <w:pPr>
@@ -2982,8 +2913,6 @@
         </w:rPr>
         <w:t>Python 3.7</w:t>
       </w:r>
-      <w:bookmarkStart w:id="35" w:name="_GoBack"/>
-      <w:bookmarkEnd w:id="35"/>
     </w:p>
     <w:p>
       <w:pPr>
@@ -3018,7 +2947,7 @@
         </w:numPr>
         <w:shd w:val="clear" w:fill="808080"/>
       </w:pPr>
-      <w:bookmarkStart w:id="14" w:name="_Toc14035"/>
+      <w:bookmarkStart w:id="12" w:name="_Toc14035"/>
       <w:r>
         <w:rPr>
           <w:rFonts w:hint="default"/>
@@ -3026,7 +2955,7 @@
         </w:rPr>
         <w:t>Procédure de déploiement</w:t>
       </w:r>
-      <w:bookmarkEnd w:id="14"/>
+      <w:bookmarkEnd w:id="12"/>
     </w:p>
     <w:p>
       <w:pPr>
@@ -3037,11 +2966,11 @@
         </w:numPr>
         <w:shd w:val="clear" w:fill="C0C0C0"/>
       </w:pPr>
-      <w:bookmarkStart w:id="15" w:name="_Toc7142"/>
+      <w:bookmarkStart w:id="13" w:name="_Toc7142"/>
       <w:r>
         <w:t>Déploiement de l'Application Web</w:t>
       </w:r>
-      <w:bookmarkEnd w:id="15"/>
+      <w:bookmarkEnd w:id="13"/>
     </w:p>
     <w:p>
       <w:pPr>
@@ -3051,14 +2980,14 @@
           <w:numId w:val="1"/>
         </w:numPr>
       </w:pPr>
-      <w:bookmarkStart w:id="16" w:name="_Toc13850"/>
+      <w:bookmarkStart w:id="14" w:name="_Toc13850"/>
       <w:r>
         <w:rPr>
           <w:rFonts w:hint="default"/>
         </w:rPr>
         <w:t>Composition de l’application web</w:t>
       </w:r>
-      <w:bookmarkEnd w:id="16"/>
+      <w:bookmarkEnd w:id="14"/>
     </w:p>
     <w:p>
       <w:pPr>
@@ -3384,11 +3313,11 @@
           <w:numId w:val="1"/>
         </w:numPr>
       </w:pPr>
-      <w:bookmarkStart w:id="17" w:name="_Toc17891"/>
+      <w:bookmarkStart w:id="15" w:name="_Toc17891"/>
       <w:r>
         <w:t>Environnement de l’application web</w:t>
       </w:r>
-      <w:bookmarkEnd w:id="17"/>
+      <w:bookmarkEnd w:id="15"/>
     </w:p>
     <w:p>
       <w:pPr>
@@ -3399,11 +3328,11 @@
         </w:numPr>
         <w:ind w:left="864" w:right="0" w:hanging="864"/>
       </w:pPr>
-      <w:bookmarkStart w:id="18" w:name="_Toc2894"/>
+      <w:bookmarkStart w:id="16" w:name="_Toc2894"/>
       <w:r>
         <w:t>Variables d’environnement</w:t>
       </w:r>
-      <w:bookmarkEnd w:id="18"/>
+      <w:bookmarkEnd w:id="16"/>
     </w:p>
     <w:p>
       <w:pPr>
@@ -3477,6 +3406,12 @@
             <w:insideV w:val="single" w:color="000000" w:sz="2" w:space="0"/>
           </w:tblBorders>
           <w:tblLayout w:type="fixed"/>
+          <w:tblCellMar>
+            <w:top w:w="55" w:type="dxa"/>
+            <w:left w:w="54" w:type="dxa"/>
+            <w:bottom w:w="55" w:type="dxa"/>
+            <w:right w:w="55" w:type="dxa"/>
+          </w:tblCellMar>
         </w:tblPrEx>
         <w:tc>
           <w:tcPr>
@@ -3837,11 +3772,11 @@
           <w:numId w:val="1"/>
         </w:numPr>
       </w:pPr>
-      <w:bookmarkStart w:id="19" w:name="_Toc27881"/>
+      <w:bookmarkStart w:id="17" w:name="_Toc27881"/>
       <w:r>
         <w:t>Répertoire de configuration</w:t>
       </w:r>
-      <w:bookmarkEnd w:id="19"/>
+      <w:bookmarkEnd w:id="17"/>
     </w:p>
     <w:p>
       <w:pPr>
@@ -3965,14 +3900,14 @@
           <w:numId w:val="1"/>
         </w:numPr>
       </w:pPr>
-      <w:bookmarkStart w:id="20" w:name="_Toc16880"/>
+      <w:bookmarkStart w:id="18" w:name="_Toc16880"/>
       <w:r>
         <w:rPr>
           <w:rFonts w:hint="default"/>
         </w:rPr>
         <w:t>Déploiement</w:t>
       </w:r>
-      <w:bookmarkEnd w:id="20"/>
+      <w:bookmarkEnd w:id="18"/>
     </w:p>
     <w:p>
       <w:pPr>
@@ -4585,11 +4520,11 @@
           <w:numId w:val="1"/>
         </w:numPr>
       </w:pPr>
-      <w:bookmarkStart w:id="21" w:name="_Toc26370"/>
+      <w:bookmarkStart w:id="19" w:name="_Toc26370"/>
       <w:r>
         <w:t>Ressources</w:t>
       </w:r>
-      <w:bookmarkEnd w:id="21"/>
+      <w:bookmarkEnd w:id="19"/>
     </w:p>
     <w:p>
       <w:pPr>
@@ -4615,11 +4550,11 @@
           <w:numId w:val="1"/>
         </w:numPr>
       </w:pPr>
-      <w:bookmarkStart w:id="22" w:name="_Toc5705"/>
+      <w:bookmarkStart w:id="20" w:name="_Toc5705"/>
       <w:r>
         <w:t>Vérifications</w:t>
       </w:r>
-      <w:bookmarkEnd w:id="22"/>
+      <w:bookmarkEnd w:id="20"/>
     </w:p>
     <w:p>
       <w:pPr>
@@ -4718,11 +4653,11 @@
         </w:numPr>
         <w:shd w:val="clear" w:fill="808080"/>
       </w:pPr>
-      <w:bookmarkStart w:id="23" w:name="_Toc19500"/>
+      <w:bookmarkStart w:id="21" w:name="_Toc19500"/>
       <w:r>
         <w:t>Procédure de démarrage / arrêt</w:t>
       </w:r>
-      <w:bookmarkEnd w:id="23"/>
+      <w:bookmarkEnd w:id="21"/>
     </w:p>
     <w:p>
       <w:pPr>
@@ -4763,11 +4698,11 @@
         </w:numPr>
         <w:shd w:val="clear" w:fill="C0C0C0"/>
       </w:pPr>
-      <w:bookmarkStart w:id="24" w:name="_Toc16850"/>
+      <w:bookmarkStart w:id="22" w:name="_Toc16850"/>
       <w:r>
         <w:t>Base de données</w:t>
       </w:r>
-      <w:bookmarkEnd w:id="24"/>
+      <w:bookmarkEnd w:id="22"/>
     </w:p>
     <w:p>
       <w:pPr>
@@ -4810,11 +4745,11 @@
         </w:numPr>
         <w:shd w:val="clear" w:fill="C0C0C0"/>
       </w:pPr>
-      <w:bookmarkStart w:id="25" w:name="_Toc13220"/>
+      <w:bookmarkStart w:id="23" w:name="_Toc13220"/>
       <w:r>
         <w:t>Application web</w:t>
       </w:r>
-      <w:bookmarkEnd w:id="25"/>
+      <w:bookmarkEnd w:id="23"/>
     </w:p>
     <w:p>
       <w:pPr>
@@ -4880,11 +4815,11 @@
         </w:numPr>
         <w:shd w:val="clear" w:fill="808080"/>
       </w:pPr>
-      <w:bookmarkStart w:id="26" w:name="_Toc23502"/>
+      <w:bookmarkStart w:id="24" w:name="_Toc23502"/>
       <w:r>
         <w:t>Procédure de mise à jour</w:t>
       </w:r>
-      <w:bookmarkEnd w:id="26"/>
+      <w:bookmarkEnd w:id="24"/>
     </w:p>
     <w:p>
       <w:pPr>
@@ -4906,11 +4841,11 @@
         </w:numPr>
         <w:shd w:val="clear" w:fill="C0C0C0"/>
       </w:pPr>
-      <w:bookmarkStart w:id="27" w:name="_Toc18586"/>
+      <w:bookmarkStart w:id="25" w:name="_Toc18586"/>
       <w:r>
         <w:t>Base de données</w:t>
       </w:r>
-      <w:bookmarkEnd w:id="27"/>
+      <w:bookmarkEnd w:id="25"/>
     </w:p>
     <w:p>
       <w:pPr>
@@ -5001,11 +4936,11 @@
         </w:numPr>
         <w:shd w:val="clear" w:fill="C0C0C0"/>
       </w:pPr>
-      <w:bookmarkStart w:id="28" w:name="_Toc30663"/>
+      <w:bookmarkStart w:id="26" w:name="_Toc30663"/>
       <w:r>
         <w:t>Application web</w:t>
       </w:r>
-      <w:bookmarkEnd w:id="28"/>
+      <w:bookmarkEnd w:id="26"/>
     </w:p>
     <w:p>
       <w:pPr>
@@ -5032,11 +4967,11 @@
         </w:numPr>
         <w:shd w:val="clear" w:fill="808080"/>
       </w:pPr>
-      <w:bookmarkStart w:id="29" w:name="_Toc22849"/>
+      <w:bookmarkStart w:id="27" w:name="_Toc22849"/>
       <w:r>
         <w:t>Supervision/Monitoring</w:t>
       </w:r>
-      <w:bookmarkEnd w:id="29"/>
+      <w:bookmarkEnd w:id="27"/>
     </w:p>
     <w:p>
       <w:pPr>
@@ -5047,11 +4982,11 @@
         </w:numPr>
         <w:shd w:val="clear" w:fill="C0C0C0"/>
       </w:pPr>
-      <w:bookmarkStart w:id="30" w:name="_Toc14532"/>
+      <w:bookmarkStart w:id="28" w:name="_Toc14532"/>
       <w:r>
         <w:t>Supervision de l’application web</w:t>
       </w:r>
-      <w:bookmarkEnd w:id="30"/>
+      <w:bookmarkEnd w:id="28"/>
     </w:p>
     <w:p>
       <w:pPr>
@@ -5328,11 +5263,11 @@
         </w:numPr>
         <w:shd w:val="clear" w:fill="808080"/>
       </w:pPr>
-      <w:bookmarkStart w:id="31" w:name="_Toc23447"/>
+      <w:bookmarkStart w:id="29" w:name="_Toc23447"/>
       <w:r>
         <w:t>sauvegarde et restauration</w:t>
       </w:r>
-      <w:bookmarkEnd w:id="31"/>
+      <w:bookmarkEnd w:id="29"/>
     </w:p>
     <w:p>
       <w:pPr>
@@ -5343,7 +5278,7 @@
         </w:numPr>
         <w:shd w:val="clear" w:fill="C0C0C0"/>
       </w:pPr>
-      <w:bookmarkStart w:id="32" w:name="_Toc1914"/>
+      <w:bookmarkStart w:id="30" w:name="_Toc1914"/>
       <w:r>
         <w:t>S</w:t>
       </w:r>
@@ -5354,7 +5289,7 @@
         </w:rPr>
         <w:t>auvegarde base de données</w:t>
       </w:r>
-      <w:bookmarkEnd w:id="32"/>
+      <w:bookmarkEnd w:id="30"/>
     </w:p>
     <w:p>
       <w:pPr>
@@ -5453,7 +5388,7 @@
         </w:numPr>
         <w:shd w:val="clear" w:fill="C0C0C0"/>
       </w:pPr>
-      <w:bookmarkStart w:id="33" w:name="_Toc32104"/>
+      <w:bookmarkStart w:id="31" w:name="_Toc32104"/>
       <w:r>
         <w:rPr>
           <w:rFonts w:hint="default"/>
@@ -5461,7 +5396,7 @@
         </w:rPr>
         <w:t>Restauration base de données</w:t>
       </w:r>
-      <w:bookmarkEnd w:id="33"/>
+      <w:bookmarkEnd w:id="31"/>
     </w:p>
     <w:p>
       <w:pPr>
@@ -5574,11 +5509,11 @@
         </w:numPr>
         <w:shd w:val="clear" w:fill="808080"/>
       </w:pPr>
-      <w:bookmarkStart w:id="34" w:name="_Toc19146"/>
+      <w:bookmarkStart w:id="32" w:name="_Toc19146"/>
       <w:r>
         <w:t>Glossaire</w:t>
       </w:r>
-      <w:bookmarkEnd w:id="34"/>
+      <w:bookmarkEnd w:id="32"/>
     </w:p>
     <w:tbl>
       <w:tblPr>
@@ -7382,7 +7317,7 @@
     <w:lsdException w:unhideWhenUsed="0" w:uiPriority="0" w:semiHidden="0" w:name="index 9"/>
     <w:lsdException w:qFormat="1" w:unhideWhenUsed="0" w:uiPriority="0" w:semiHidden="0" w:name="toc 1"/>
     <w:lsdException w:qFormat="1" w:unhideWhenUsed="0" w:uiPriority="0" w:semiHidden="0" w:name="toc 2"/>
-    <w:lsdException w:unhideWhenUsed="0" w:uiPriority="0" w:semiHidden="0" w:name="toc 3"/>
+    <w:lsdException w:qFormat="1" w:unhideWhenUsed="0" w:uiPriority="0" w:semiHidden="0" w:name="toc 3"/>
     <w:lsdException w:unhideWhenUsed="0" w:uiPriority="0" w:semiHidden="0" w:name="toc 4"/>
     <w:lsdException w:qFormat="1" w:unhideWhenUsed="0" w:uiPriority="0" w:semiHidden="0" w:name="toc 5"/>
     <w:lsdException w:unhideWhenUsed="0" w:uiPriority="0" w:semiHidden="0" w:name="toc 6"/>
@@ -7408,7 +7343,7 @@
     <w:lsdException w:unhideWhenUsed="0" w:uiPriority="0" w:semiHidden="0" w:name="table of authorities"/>
     <w:lsdException w:unhideWhenUsed="0" w:uiPriority="0" w:semiHidden="0" w:name="macro"/>
     <w:lsdException w:qFormat="1" w:unhideWhenUsed="0" w:uiPriority="0" w:semiHidden="0" w:name="toa heading"/>
-    <w:lsdException w:unhideWhenUsed="0" w:uiPriority="0" w:semiHidden="0" w:name="List"/>
+    <w:lsdException w:qFormat="1" w:unhideWhenUsed="0" w:uiPriority="0" w:semiHidden="0" w:name="List"/>
     <w:lsdException w:unhideWhenUsed="0" w:uiPriority="0" w:semiHidden="0" w:name="List Bullet"/>
     <w:lsdException w:unhideWhenUsed="0" w:uiPriority="0" w:semiHidden="0" w:name="List Number"/>
     <w:lsdException w:qFormat="1" w:unhideWhenUsed="0" w:uiPriority="0" w:semiHidden="0" w:name="List 2"/>
@@ -7800,6 +7735,7 @@
   <w:style w:type="paragraph" w:styleId="17">
     <w:name w:val="List"/>
     <w:basedOn w:val="4"/>
+    <w:qFormat/>
     <w:uiPriority w:val="0"/>
   </w:style>
   <w:style w:type="paragraph" w:styleId="18">
@@ -7857,6 +7793,7 @@
     <w:name w:val="toc 3"/>
     <w:basedOn w:val="14"/>
     <w:next w:val="1"/>
+    <w:qFormat/>
     <w:uiPriority w:val="0"/>
     <w:pPr>
       <w:tabs>

</xml_diff>